<commit_message>
Added home work 2
Added home work 2
</commit_message>
<xml_diff>
--- a/homeWork2.docx
+++ b/homeWork2.docx
@@ -169,25 +169,7 @@
           <w:szCs w:val="28"/>
           <w:lang w:val="uk-UA"/>
         </w:rPr>
-        <w:t xml:space="preserve">вимогам </w:t>
-      </w:r>
-      <w:proofErr w:type="spellStart"/>
-      <w:r>
-        <w:rPr>
-          <w:sz w:val="28"/>
-          <w:szCs w:val="28"/>
-          <w:lang w:val="uk-UA"/>
-        </w:rPr>
-        <w:t>сематичної</w:t>
-      </w:r>
-      <w:proofErr w:type="spellEnd"/>
-      <w:r>
-        <w:rPr>
-          <w:sz w:val="28"/>
-          <w:szCs w:val="28"/>
-          <w:lang w:val="uk-UA"/>
-        </w:rPr>
-        <w:t xml:space="preserve"> верстки </w:t>
+        <w:t xml:space="preserve">вимогам сематичної верстки </w:t>
       </w:r>
       <w:hyperlink r:id="rId5" w:history="1">
         <w:r>
@@ -197,27 +179,7 @@
             <w:szCs w:val="28"/>
             <w:lang w:val="uk-UA"/>
           </w:rPr>
-          <w:t xml:space="preserve">( </w:t>
-        </w:r>
-        <w:proofErr w:type="spellStart"/>
-        <w:r>
-          <w:rPr>
-            <w:rStyle w:val="Hyperlink"/>
-            <w:sz w:val="28"/>
-            <w:szCs w:val="28"/>
-            <w:lang w:val="uk-UA"/>
-          </w:rPr>
-          <w:t>wiki</w:t>
-        </w:r>
-        <w:proofErr w:type="spellEnd"/>
-        <w:r>
-          <w:rPr>
-            <w:rStyle w:val="Hyperlink"/>
-            <w:sz w:val="28"/>
-            <w:szCs w:val="28"/>
-            <w:lang w:val="uk-UA"/>
-          </w:rPr>
-          <w:t xml:space="preserve"> )</w:t>
+          <w:t>( wiki )</w:t>
         </w:r>
       </w:hyperlink>
       <w:r>
@@ -558,25 +520,7 @@
           <w:szCs w:val="28"/>
           <w:lang w:val="uk-UA"/>
         </w:rPr>
-        <w:t xml:space="preserve">переглянути інформацію про активність власного </w:t>
-      </w:r>
-      <w:proofErr w:type="spellStart"/>
-      <w:r>
-        <w:rPr>
-          <w:sz w:val="28"/>
-          <w:szCs w:val="28"/>
-          <w:lang w:val="uk-UA"/>
-        </w:rPr>
-        <w:t>акаунта</w:t>
-      </w:r>
-      <w:proofErr w:type="spellEnd"/>
-      <w:r>
-        <w:rPr>
-          <w:sz w:val="28"/>
-          <w:szCs w:val="28"/>
-          <w:lang w:val="uk-UA"/>
-        </w:rPr>
-        <w:t>,</w:t>
+        <w:t>переглянути інформацію про активність власного акаунта,</w:t>
       </w:r>
     </w:p>
     <w:p>
@@ -598,29 +542,27 @@
           <w:szCs w:val="28"/>
           <w:lang w:val="uk-UA"/>
         </w:rPr>
-        <w:t xml:space="preserve">можливість видалити </w:t>
-      </w:r>
-      <w:proofErr w:type="spellStart"/>
-      <w:r>
-        <w:rPr>
-          <w:sz w:val="28"/>
-          <w:szCs w:val="28"/>
-          <w:lang w:val="uk-UA"/>
-        </w:rPr>
-        <w:t>акаунт</w:t>
-      </w:r>
-      <w:proofErr w:type="spellEnd"/>
-    </w:p>
-    <w:p>
-      <w:pPr>
-        <w:rPr>
-          <w:sz w:val="28"/>
-          <w:szCs w:val="28"/>
-          <w:lang w:val="uk-UA"/>
-        </w:rPr>
-      </w:pPr>
+        <w:t>можливість видалити акаунт</w:t>
+      </w:r>
+      <w:r>
+        <w:rPr>
+          <w:sz w:val="28"/>
+          <w:szCs w:val="28"/>
+          <w:lang w:val="uk-UA"/>
+        </w:rPr>
+        <w:t>.</w:t>
+      </w:r>
       <w:bookmarkStart w:id="0" w:name="_GoBack"/>
       <w:bookmarkEnd w:id="0"/>
+    </w:p>
+    <w:p>
+      <w:pPr>
+        <w:rPr>
+          <w:sz w:val="28"/>
+          <w:szCs w:val="28"/>
+          <w:lang w:val="uk-UA"/>
+        </w:rPr>
+      </w:pPr>
     </w:p>
     <w:p>
       <w:pPr>

</xml_diff>